<commit_message>
Added these edits: Now the parameters are passed to the request For example: localhost:8989/data/json?category=business&country=us&category=health And we can get news from several countries or categories.
</commit_message>
<xml_diff>
--- a/src/main/resources/template.docx
+++ b/src/main/resources/template.docx
@@ -11,6 +11,8 @@
           <w:lang w:val="ru-RU"/>
         </w:rPr>
       </w:pPr>
+      <w:bookmarkStart w:id="0" w:name="_GoBack"/>
+      <w:bookmarkEnd w:id="0"/>
       <w:r>
         <w:rPr>
           <w:rFonts w:ascii="Calibri" w:eastAsia="Times New Roman" w:hAnsi="Times New Roman" w:cs="Times New Roman"/>
@@ -261,8 +263,6 @@
         </w:rPr>
         <w:t>url</w:t>
       </w:r>
-      <w:bookmarkStart w:id="0" w:name="_GoBack"/>
-      <w:bookmarkEnd w:id="0"/>
       <w:proofErr w:type="spellEnd"/>
     </w:p>
     <w:sectPr>

</xml_diff>